<commit_message>
feat: Update SKU form and document generation for improved data handling and file uploads
</commit_message>
<xml_diff>
--- a/templates/SKU_AN.docx
+++ b/templates/SKU_AN.docx
@@ -450,11 +450,9 @@
             <w:r>
               <w:t>{</w:t>
             </w:r>
-            <w:proofErr w:type="spellStart"/>
-            <w:r>
-              <w:t>islam</w:t>
-            </w:r>
-            <w:proofErr w:type="spellEnd"/>
+            <w:r>
+              <w:t>agama</w:t>
+            </w:r>
             <w:r>
               <w:t>}</w:t>
             </w:r>
@@ -885,7 +883,10 @@
               <w:t>Limo Koto</w:t>
             </w:r>
             <w:r>
-              <w:t>, 04 JULI  2025</w:t>
+              <w:t xml:space="preserve">, </w:t>
+            </w:r>
+            <w:r>
+              <w:t>{tanggal}</w:t>
             </w:r>
           </w:p>
           <w:p>

</xml_diff>